<commit_message>
Added MS Codility Questions
</commit_message>
<xml_diff>
--- a/Resumes/Anuj Resume March 2023.docx
+++ b/Resumes/Anuj Resume March 2023.docx
@@ -113,7 +113,35 @@
           <w:sz w:val="18"/>
           <w:szCs w:val="18"/>
         </w:rPr>
-        <w:t>C# | JavaScript | TypeScript | C | SQL | Node | React</w:t>
+        <w:t xml:space="preserve">C | </w:t>
+      </w:r>
+      <w:r>
+        <w:rPr>
+          <w:rFonts w:ascii="Nunito" w:eastAsia="Nunito" w:hAnsi="Nunito" w:cs="Nunito"/>
+          <w:color w:val="0F0F0F"/>
+          <w:sz w:val="18"/>
+          <w:szCs w:val="18"/>
+        </w:rPr>
+        <w:t xml:space="preserve">C#  | </w:t>
+      </w:r>
+      <w:r>
+        <w:rPr>
+          <w:rFonts w:ascii="Nunito" w:eastAsia="Nunito" w:hAnsi="Nunito" w:cs="Nunito"/>
+          <w:color w:val="0F0F0F"/>
+          <w:sz w:val="18"/>
+          <w:szCs w:val="18"/>
+        </w:rPr>
+        <w:t xml:space="preserve">JavaScript | TypeScript | SQL | Node | </w:t>
+      </w:r>
+      <w:proofErr w:type="spellStart"/>
+      <w:r>
+        <w:rPr>
+          <w:rFonts w:ascii="Nunito" w:eastAsia="Nunito" w:hAnsi="Nunito" w:cs="Nunito"/>
+          <w:color w:val="0F0F0F"/>
+          <w:sz w:val="18"/>
+          <w:szCs w:val="18"/>
+        </w:rPr>
+        <w:t>React</w:t>
       </w:r>
       <w:r>
         <w:rPr>
@@ -124,6 +152,7 @@
         </w:rPr>
         <w:t>Js</w:t>
       </w:r>
+      <w:proofErr w:type="spellEnd"/>
       <w:r>
         <w:rPr>
           <w:rFonts w:ascii="Nunito" w:eastAsia="Nunito" w:hAnsi="Nunito" w:cs="Nunito"/>
@@ -554,7 +583,7 @@
           <w:sz w:val="20"/>
           <w:szCs w:val="20"/>
         </w:rPr>
-        <w:t>Catalog Filtering</w:t>
+        <w:t>DPV:</w:t>
       </w:r>
       <w:r>
         <w:rPr>
@@ -564,15 +593,17 @@
           <w:sz w:val="20"/>
           <w:szCs w:val="20"/>
         </w:rPr>
-        <w:t xml:space="preserve"> for Upgradable Plans in OneDrive</w:t>
-      </w:r>
-      <w:r>
-        <w:rPr>
-          <w:rFonts w:ascii="Nunito" w:eastAsia="Nunito" w:hAnsi="Nunito" w:cs="Nunito"/>
-          <w:sz w:val="18"/>
-          <w:szCs w:val="18"/>
-        </w:rPr>
         <w:t xml:space="preserve"> </w:t>
+      </w:r>
+      <w:r>
+        <w:rPr>
+          <w:rFonts w:ascii="Nunito" w:eastAsia="Nunito" w:hAnsi="Nunito" w:cs="Nunito"/>
+          <w:b/>
+          <w:bCs/>
+          <w:sz w:val="20"/>
+          <w:szCs w:val="20"/>
+        </w:rPr>
+        <w:t>Formal Data Path Verification</w:t>
       </w:r>
     </w:p>
     <w:p>
@@ -595,7 +626,31 @@
           <w:sz w:val="18"/>
           <w:szCs w:val="18"/>
         </w:rPr>
-        <w:t>Working in Verification Formal Software for circuit designs</w:t>
+        <w:t xml:space="preserve">Working in </w:t>
+      </w:r>
+      <w:r>
+        <w:rPr>
+          <w:rFonts w:ascii="Nunito" w:eastAsia="Nunito" w:hAnsi="Nunito" w:cs="Nunito"/>
+          <w:sz w:val="18"/>
+          <w:szCs w:val="18"/>
+        </w:rPr>
+        <w:t>DPV</w:t>
+      </w:r>
+      <w:r>
+        <w:rPr>
+          <w:rFonts w:ascii="Nunito" w:eastAsia="Nunito" w:hAnsi="Nunito" w:cs="Nunito"/>
+          <w:sz w:val="18"/>
+          <w:szCs w:val="18"/>
+        </w:rPr>
+        <w:t xml:space="preserve">, </w:t>
+      </w:r>
+      <w:r>
+        <w:rPr>
+          <w:rFonts w:ascii="Nunito" w:eastAsia="Nunito" w:hAnsi="Nunito" w:cs="Nunito"/>
+          <w:sz w:val="18"/>
+          <w:szCs w:val="18"/>
+        </w:rPr>
+        <w:t>a formal verification tool that verifies the correct implementation of data path elements of a design, uses formal algorithms to thoroughly prove the transactional equivalence between two designs.</w:t>
       </w:r>
     </w:p>
     <w:p>
@@ -765,28 +820,7 @@
                 <w:rFonts w:ascii="Nunito" w:eastAsia="Nunito" w:hAnsi="Nunito" w:cs="Nunito"/>
                 <w:b/>
               </w:rPr>
-              <w:t xml:space="preserve">05/2021 </w:t>
-            </w:r>
-            <w:r>
-              <w:rPr>
-                <w:rFonts w:ascii="Nunito" w:eastAsia="Nunito" w:hAnsi="Nunito" w:cs="Nunito"/>
-                <w:b/>
-              </w:rPr>
-              <w:t>–</w:t>
-            </w:r>
-            <w:r>
-              <w:rPr>
-                <w:rFonts w:ascii="Nunito" w:eastAsia="Nunito" w:hAnsi="Nunito" w:cs="Nunito"/>
-                <w:b/>
-              </w:rPr>
-              <w:t xml:space="preserve"> </w:t>
-            </w:r>
-            <w:r>
-              <w:rPr>
-                <w:rFonts w:ascii="Nunito" w:eastAsia="Nunito" w:hAnsi="Nunito" w:cs="Nunito"/>
-                <w:b/>
-              </w:rPr>
-              <w:t>05/2023</w:t>
+              <w:t>05/2021 – 05/2023</w:t>
             </w:r>
           </w:p>
         </w:tc>
@@ -852,8 +886,8 @@
           <w:szCs w:val="18"/>
         </w:rPr>
       </w:pPr>
-      <w:bookmarkStart w:id="1" w:name="OLE_LINK2"/>
-      <w:bookmarkStart w:id="2" w:name="OLE_LINK3"/>
+      <w:bookmarkStart w:id="1" w:name="OLE_LINK3"/>
+      <w:bookmarkStart w:id="2" w:name="OLE_LINK2"/>
       <w:bookmarkEnd w:id="0"/>
       <w:r>
         <w:rPr>
@@ -861,7 +895,52 @@
           <w:sz w:val="18"/>
           <w:szCs w:val="18"/>
         </w:rPr>
-        <w:t xml:space="preserve">New Sku releases </w:t>
+        <w:t xml:space="preserve">New </w:t>
+      </w:r>
+      <w:proofErr w:type="spellStart"/>
+      <w:r>
+        <w:rPr>
+          <w:rFonts w:ascii="Nunito" w:eastAsia="Nunito" w:hAnsi="Nunito" w:cs="Nunito"/>
+          <w:sz w:val="18"/>
+          <w:szCs w:val="18"/>
+        </w:rPr>
+        <w:t>Sku</w:t>
+      </w:r>
+      <w:proofErr w:type="spellEnd"/>
+      <w:r>
+        <w:rPr>
+          <w:rFonts w:ascii="Nunito" w:eastAsia="Nunito" w:hAnsi="Nunito" w:cs="Nunito"/>
+          <w:sz w:val="18"/>
+          <w:szCs w:val="18"/>
+        </w:rPr>
+        <w:t xml:space="preserve"> releases </w:t>
+      </w:r>
+      <w:bookmarkEnd w:id="1"/>
+      <w:r>
+        <w:rPr>
+          <w:rFonts w:ascii="Nunito" w:eastAsia="Nunito" w:hAnsi="Nunito" w:cs="Nunito"/>
+          <w:sz w:val="18"/>
+          <w:szCs w:val="18"/>
+        </w:rPr>
+        <w:t xml:space="preserve">by Commerce are causing multiple </w:t>
+      </w:r>
+      <w:proofErr w:type="spellStart"/>
+      <w:r>
+        <w:rPr>
+          <w:rFonts w:ascii="Nunito" w:eastAsia="Nunito" w:hAnsi="Nunito" w:cs="Nunito"/>
+          <w:sz w:val="18"/>
+          <w:szCs w:val="18"/>
+        </w:rPr>
+        <w:t>sev</w:t>
+      </w:r>
+      <w:proofErr w:type="spellEnd"/>
+      <w:r>
+        <w:rPr>
+          <w:rFonts w:ascii="Nunito" w:eastAsia="Nunito" w:hAnsi="Nunito" w:cs="Nunito"/>
+          <w:sz w:val="18"/>
+          <w:szCs w:val="18"/>
+        </w:rPr>
+        <w:t xml:space="preserve"> </w:t>
       </w:r>
       <w:bookmarkEnd w:id="2"/>
       <w:r>
@@ -870,16 +949,25 @@
           <w:sz w:val="18"/>
           <w:szCs w:val="18"/>
         </w:rPr>
-        <w:t xml:space="preserve">by Commerce are causing multiple sev </w:t>
-      </w:r>
-      <w:bookmarkEnd w:id="1"/>
-      <w:r>
-        <w:rPr>
-          <w:rFonts w:ascii="Nunito" w:eastAsia="Nunito" w:hAnsi="Nunito" w:cs="Nunito"/>
-          <w:sz w:val="18"/>
-          <w:szCs w:val="18"/>
-        </w:rPr>
-        <w:t>2 incidents, impacting OneDrive upsell, with a 2-3 week production fix timeline.</w:t>
+        <w:t xml:space="preserve">2 incidents, impacting OneDrive upsell, with a </w:t>
+      </w:r>
+      <w:proofErr w:type="gramStart"/>
+      <w:r>
+        <w:rPr>
+          <w:rFonts w:ascii="Nunito" w:eastAsia="Nunito" w:hAnsi="Nunito" w:cs="Nunito"/>
+          <w:sz w:val="18"/>
+          <w:szCs w:val="18"/>
+        </w:rPr>
+        <w:t>2-3 week</w:t>
+      </w:r>
+      <w:proofErr w:type="gramEnd"/>
+      <w:r>
+        <w:rPr>
+          <w:rFonts w:ascii="Nunito" w:eastAsia="Nunito" w:hAnsi="Nunito" w:cs="Nunito"/>
+          <w:sz w:val="18"/>
+          <w:szCs w:val="18"/>
+        </w:rPr>
+        <w:t xml:space="preserve"> production fix timeline.</w:t>
       </w:r>
     </w:p>
     <w:p>
@@ -918,7 +1006,43 @@
           <w:sz w:val="18"/>
           <w:szCs w:val="18"/>
         </w:rPr>
-        <w:t>solution to filter unsupported skus and allow only supported skus for OneDrive sales via catalog filtering and whitelisting.</w:t>
+        <w:t xml:space="preserve">solution to filter unsupported </w:t>
+      </w:r>
+      <w:proofErr w:type="spellStart"/>
+      <w:r>
+        <w:rPr>
+          <w:rFonts w:ascii="Nunito" w:eastAsia="Nunito" w:hAnsi="Nunito" w:cs="Nunito"/>
+          <w:sz w:val="18"/>
+          <w:szCs w:val="18"/>
+        </w:rPr>
+        <w:t>skus</w:t>
+      </w:r>
+      <w:proofErr w:type="spellEnd"/>
+      <w:r>
+        <w:rPr>
+          <w:rFonts w:ascii="Nunito" w:eastAsia="Nunito" w:hAnsi="Nunito" w:cs="Nunito"/>
+          <w:sz w:val="18"/>
+          <w:szCs w:val="18"/>
+        </w:rPr>
+        <w:t xml:space="preserve"> and allow only supported </w:t>
+      </w:r>
+      <w:proofErr w:type="spellStart"/>
+      <w:r>
+        <w:rPr>
+          <w:rFonts w:ascii="Nunito" w:eastAsia="Nunito" w:hAnsi="Nunito" w:cs="Nunito"/>
+          <w:sz w:val="18"/>
+          <w:szCs w:val="18"/>
+        </w:rPr>
+        <w:t>skus</w:t>
+      </w:r>
+      <w:proofErr w:type="spellEnd"/>
+      <w:r>
+        <w:rPr>
+          <w:rFonts w:ascii="Nunito" w:eastAsia="Nunito" w:hAnsi="Nunito" w:cs="Nunito"/>
+          <w:sz w:val="18"/>
+          <w:szCs w:val="18"/>
+        </w:rPr>
+        <w:t xml:space="preserve"> for OneDrive sales via catalog filtering and whitelisting.</w:t>
       </w:r>
     </w:p>
     <w:p>
@@ -1496,7 +1620,27 @@
           <w:sz w:val="18"/>
           <w:szCs w:val="18"/>
         </w:rPr>
-        <w:t xml:space="preserve"> options for shape, size and layout to optimize video with slide design.</w:t>
+        <w:t xml:space="preserve"> options for shape, </w:t>
+      </w:r>
+      <w:proofErr w:type="gramStart"/>
+      <w:r>
+        <w:rPr>
+          <w:rFonts w:ascii="Nunito" w:eastAsia="Nunito" w:hAnsi="Nunito" w:cs="Nunito"/>
+          <w:color w:val="0F0F0F"/>
+          <w:sz w:val="18"/>
+          <w:szCs w:val="18"/>
+        </w:rPr>
+        <w:t>size</w:t>
+      </w:r>
+      <w:proofErr w:type="gramEnd"/>
+      <w:r>
+        <w:rPr>
+          <w:rFonts w:ascii="Nunito" w:eastAsia="Nunito" w:hAnsi="Nunito" w:cs="Nunito"/>
+          <w:color w:val="0F0F0F"/>
+          <w:sz w:val="18"/>
+          <w:szCs w:val="18"/>
+        </w:rPr>
+        <w:t xml:space="preserve"> and layout to optimize video with slide design.</w:t>
       </w:r>
     </w:p>
     <w:p>
@@ -2454,6 +2598,7 @@
         </w:rPr>
         <w:t xml:space="preserve">   </w:t>
       </w:r>
+      <w:proofErr w:type="spellStart"/>
       <w:r>
         <w:rPr>
           <w:rFonts w:ascii="Nunito" w:eastAsia="Nunito" w:hAnsi="Nunito" w:cs="Nunito"/>
@@ -2463,7 +2608,19 @@
           <w:sz w:val="20"/>
           <w:szCs w:val="20"/>
         </w:rPr>
-        <w:t>ColorPop in Photoshop Element</w:t>
+        <w:t>ColorPop</w:t>
+      </w:r>
+      <w:proofErr w:type="spellEnd"/>
+      <w:r>
+        <w:rPr>
+          <w:rFonts w:ascii="Nunito" w:eastAsia="Nunito" w:hAnsi="Nunito" w:cs="Nunito"/>
+          <w:b/>
+          <w:bCs/>
+          <w:color w:val="0F0F0F"/>
+          <w:sz w:val="20"/>
+          <w:szCs w:val="20"/>
+        </w:rPr>
+        <w:t xml:space="preserve"> in Photoshop Element</w:t>
       </w:r>
     </w:p>
     <w:p>
@@ -2513,6 +2670,7 @@
           <w:sz w:val="18"/>
           <w:szCs w:val="18"/>
         </w:rPr>
+        <w:lastRenderedPageBreak/>
         <w:t xml:space="preserve">Designed and implemented the feature using Photoshop Engine by </w:t>
       </w:r>
       <w:r>
@@ -2549,7 +2707,27 @@
           <w:sz w:val="18"/>
           <w:szCs w:val="18"/>
         </w:rPr>
-        <w:t xml:space="preserve"> running in background to recognize the images suitable for applying ColorPop on basis of configuration and push notification to user</w:t>
+        <w:t xml:space="preserve"> running in background to recognize the images suitable for applying </w:t>
+      </w:r>
+      <w:proofErr w:type="spellStart"/>
+      <w:r>
+        <w:rPr>
+          <w:rFonts w:ascii="Nunito" w:eastAsia="Nunito" w:hAnsi="Nunito" w:cs="Nunito"/>
+          <w:color w:val="0F0F0F"/>
+          <w:sz w:val="18"/>
+          <w:szCs w:val="18"/>
+        </w:rPr>
+        <w:t>ColorPop</w:t>
+      </w:r>
+      <w:proofErr w:type="spellEnd"/>
+      <w:r>
+        <w:rPr>
+          <w:rFonts w:ascii="Nunito" w:eastAsia="Nunito" w:hAnsi="Nunito" w:cs="Nunito"/>
+          <w:color w:val="0F0F0F"/>
+          <w:sz w:val="18"/>
+          <w:szCs w:val="18"/>
+        </w:rPr>
+        <w:t xml:space="preserve"> on basis of configuration and push notification to user</w:t>
       </w:r>
       <w:r>
         <w:rPr>
@@ -2762,6 +2940,8 @@
                 <w:szCs w:val="20"/>
               </w:rPr>
             </w:pPr>
+            <w:proofErr w:type="spellStart"/>
+            <w:proofErr w:type="gramStart"/>
             <w:r>
               <w:rPr>
                 <w:rFonts w:ascii="Nunito" w:eastAsia="Nunito" w:hAnsi="Nunito" w:cs="Nunito"/>
@@ -2780,6 +2960,8 @@
               </w:rPr>
               <w:t>.Tech</w:t>
             </w:r>
+            <w:proofErr w:type="spellEnd"/>
+            <w:proofErr w:type="gramEnd"/>
             <w:r>
               <w:rPr>
                 <w:rFonts w:ascii="Nunito" w:eastAsia="Nunito" w:hAnsi="Nunito" w:cs="Nunito"/>
@@ -2806,15 +2988,6 @@
                 <w:szCs w:val="20"/>
               </w:rPr>
               <w:br/>
-            </w:r>
-            <w:r>
-              <w:rPr>
-                <w:rFonts w:ascii="Nunito" w:eastAsia="Nunito" w:hAnsi="Nunito" w:cs="Nunito"/>
-                <w:bCs/>
-                <w:sz w:val="20"/>
-                <w:szCs w:val="20"/>
-              </w:rPr>
-              <w:lastRenderedPageBreak/>
               <w:t>GPA (8.27/10)</w:t>
             </w:r>
           </w:p>
@@ -2898,18 +3071,7 @@
                 <w:szCs w:val="20"/>
                 <w:u w:val="single"/>
               </w:rPr>
-              <w:t xml:space="preserve">Maulana Azad National Institute </w:t>
-            </w:r>
-            <w:r>
-              <w:rPr>
-                <w:rFonts w:ascii="Nunito" w:eastAsia="Nunito" w:hAnsi="Nunito" w:cs="Nunito"/>
-                <w:b/>
-                <w:sz w:val="20"/>
-                <w:szCs w:val="20"/>
-                <w:u w:val="single"/>
-              </w:rPr>
-              <w:lastRenderedPageBreak/>
-              <w:t>of Tech</w:t>
+              <w:t>Maulana Azad National Institute of Tech</w:t>
             </w:r>
             <w:r>
               <w:rPr>
@@ -3004,7 +3166,6 @@
                 <w:sz w:val="20"/>
                 <w:szCs w:val="20"/>
               </w:rPr>
-              <w:lastRenderedPageBreak/>
               <w:t>Bhopal, MP, INDIA</w:t>
             </w:r>
           </w:p>
@@ -3238,7 +3399,29 @@
                 <w:szCs w:val="20"/>
                 <w:u w:val="single"/>
               </w:rPr>
-              <w:t xml:space="preserve"> Kendriya Vidyalaya Shivpuri</w:t>
+              <w:t xml:space="preserve"> </w:t>
+            </w:r>
+            <w:proofErr w:type="spellStart"/>
+            <w:r>
+              <w:rPr>
+                <w:rFonts w:ascii="Nunito" w:eastAsia="Nunito" w:hAnsi="Nunito" w:cs="Nunito"/>
+                <w:b/>
+                <w:sz w:val="20"/>
+                <w:szCs w:val="20"/>
+                <w:u w:val="single"/>
+              </w:rPr>
+              <w:t>Kendriya</w:t>
+            </w:r>
+            <w:proofErr w:type="spellEnd"/>
+            <w:r>
+              <w:rPr>
+                <w:rFonts w:ascii="Nunito" w:eastAsia="Nunito" w:hAnsi="Nunito" w:cs="Nunito"/>
+                <w:b/>
+                <w:sz w:val="20"/>
+                <w:szCs w:val="20"/>
+                <w:u w:val="single"/>
+              </w:rPr>
+              <w:t xml:space="preserve"> Vidyalaya Shivpuri</w:t>
             </w:r>
           </w:p>
         </w:tc>
@@ -3273,7 +3456,16 @@
                 <w:sz w:val="20"/>
                 <w:szCs w:val="20"/>
               </w:rPr>
-              <w:t>Bhopal, MP, INDIA</w:t>
+              <w:t>SHIVPURI</w:t>
+            </w:r>
+            <w:r>
+              <w:rPr>
+                <w:rFonts w:ascii="Nunito" w:eastAsia="Nunito" w:hAnsi="Nunito" w:cs="Nunito"/>
+                <w:i/>
+                <w:sz w:val="20"/>
+                <w:szCs w:val="20"/>
+              </w:rPr>
+              <w:t>, MP, INDIA</w:t>
             </w:r>
           </w:p>
         </w:tc>
@@ -3488,7 +3680,29 @@
                 <w:szCs w:val="20"/>
                 <w:u w:val="single"/>
               </w:rPr>
-              <w:t xml:space="preserve"> Kendriya Vidyalaya JRC Bareilly</w:t>
+              <w:t xml:space="preserve"> </w:t>
+            </w:r>
+            <w:proofErr w:type="spellStart"/>
+            <w:r>
+              <w:rPr>
+                <w:rFonts w:ascii="Nunito" w:eastAsia="Nunito" w:hAnsi="Nunito" w:cs="Nunito"/>
+                <w:b/>
+                <w:sz w:val="20"/>
+                <w:szCs w:val="20"/>
+                <w:u w:val="single"/>
+              </w:rPr>
+              <w:t>Kendriya</w:t>
+            </w:r>
+            <w:proofErr w:type="spellEnd"/>
+            <w:r>
+              <w:rPr>
+                <w:rFonts w:ascii="Nunito" w:eastAsia="Nunito" w:hAnsi="Nunito" w:cs="Nunito"/>
+                <w:b/>
+                <w:sz w:val="20"/>
+                <w:szCs w:val="20"/>
+                <w:u w:val="single"/>
+              </w:rPr>
+              <w:t xml:space="preserve"> Vidyalaya JRC Bareilly</w:t>
             </w:r>
           </w:p>
         </w:tc>
@@ -3516,6 +3730,7 @@
                 <w:szCs w:val="20"/>
               </w:rPr>
             </w:pPr>
+            <w:proofErr w:type="spellStart"/>
             <w:r>
               <w:rPr>
                 <w:rFonts w:ascii="Nunito" w:eastAsia="Nunito" w:hAnsi="Nunito" w:cs="Nunito"/>
@@ -3523,7 +3738,35 @@
                 <w:sz w:val="20"/>
                 <w:szCs w:val="20"/>
               </w:rPr>
-              <w:t>Bhopal, MP, INDIA</w:t>
+              <w:t>B</w:t>
+            </w:r>
+            <w:r>
+              <w:rPr>
+                <w:rFonts w:ascii="Nunito" w:eastAsia="Nunito" w:hAnsi="Nunito" w:cs="Nunito"/>
+                <w:i/>
+                <w:sz w:val="20"/>
+                <w:szCs w:val="20"/>
+              </w:rPr>
+              <w:t>arielly</w:t>
+            </w:r>
+            <w:r>
+              <w:rPr>
+                <w:rFonts w:ascii="Nunito" w:eastAsia="Nunito" w:hAnsi="Nunito" w:cs="Nunito"/>
+                <w:i/>
+                <w:sz w:val="20"/>
+                <w:szCs w:val="20"/>
+              </w:rPr>
+              <w:t>l</w:t>
+            </w:r>
+            <w:proofErr w:type="spellEnd"/>
+            <w:r>
+              <w:rPr>
+                <w:rFonts w:ascii="Nunito" w:eastAsia="Nunito" w:hAnsi="Nunito" w:cs="Nunito"/>
+                <w:i/>
+                <w:sz w:val="20"/>
+                <w:szCs w:val="20"/>
+              </w:rPr>
+              <w:t>, MP, INDIA</w:t>
             </w:r>
           </w:p>
         </w:tc>
@@ -3759,8 +4002,20 @@
           <w:sz w:val="20"/>
           <w:szCs w:val="20"/>
         </w:rPr>
-        <w:t xml:space="preserve"> in Knight Coders in TechnoSearch</w:t>
-      </w:r>
+        <w:t xml:space="preserve"> in Knight Coders in </w:t>
+      </w:r>
+      <w:proofErr w:type="spellStart"/>
+      <w:r>
+        <w:rPr>
+          <w:rFonts w:ascii="Nunito" w:eastAsia="Nunito" w:hAnsi="Nunito" w:cs="Nunito"/>
+          <w:b/>
+          <w:color w:val="0F0F0F"/>
+          <w:sz w:val="20"/>
+          <w:szCs w:val="20"/>
+        </w:rPr>
+        <w:t>TechnoSearch</w:t>
+      </w:r>
+      <w:proofErr w:type="spellEnd"/>
       <w:r>
         <w:rPr>
           <w:rFonts w:ascii="Nunito" w:eastAsia="Nunito" w:hAnsi="Nunito" w:cs="Nunito"/>
@@ -3860,8 +4115,20 @@
           <w:sz w:val="20"/>
           <w:szCs w:val="20"/>
         </w:rPr>
-        <w:t xml:space="preserve"> in Code Pokers Held in TechnoSearch</w:t>
-      </w:r>
+        <w:t xml:space="preserve"> in Code Pokers Held in </w:t>
+      </w:r>
+      <w:proofErr w:type="spellStart"/>
+      <w:r>
+        <w:rPr>
+          <w:rFonts w:ascii="Nunito" w:eastAsia="Nunito" w:hAnsi="Nunito" w:cs="Nunito"/>
+          <w:b/>
+          <w:color w:val="0F0F0F"/>
+          <w:sz w:val="20"/>
+          <w:szCs w:val="20"/>
+        </w:rPr>
+        <w:t>TechnoSearch</w:t>
+      </w:r>
+      <w:proofErr w:type="spellEnd"/>
       <w:r>
         <w:rPr>
           <w:rFonts w:ascii="Nunito" w:eastAsia="Nunito" w:hAnsi="Nunito" w:cs="Nunito"/>
@@ -3923,6 +4190,7 @@
         <w:t xml:space="preserve">Maximum Rated 1974 on </w:t>
       </w:r>
       <w:hyperlink r:id="rId7" w:history="1">
+        <w:proofErr w:type="spellStart"/>
         <w:r>
           <w:rPr>
             <w:rStyle w:val="Hyperlink"/>
@@ -3933,6 +4201,7 @@
           </w:rPr>
           <w:t>Codechef</w:t>
         </w:r>
+        <w:proofErr w:type="spellEnd"/>
       </w:hyperlink>
       <w:r>
         <w:rPr>
@@ -3961,7 +4230,29 @@
           <w:sz w:val="20"/>
           <w:szCs w:val="20"/>
         </w:rPr>
-        <w:t>(Handle: newcoderr)</w:t>
+        <w:t xml:space="preserve">(Handle: </w:t>
+      </w:r>
+      <w:proofErr w:type="spellStart"/>
+      <w:r>
+        <w:rPr>
+          <w:rFonts w:ascii="Nunito" w:eastAsia="Nunito" w:hAnsi="Nunito" w:cs="Nunito"/>
+          <w:b/>
+          <w:color w:val="0F0F0F"/>
+          <w:sz w:val="20"/>
+          <w:szCs w:val="20"/>
+        </w:rPr>
+        <w:t>newcoderr</w:t>
+      </w:r>
+      <w:proofErr w:type="spellEnd"/>
+      <w:r>
+        <w:rPr>
+          <w:rFonts w:ascii="Nunito" w:eastAsia="Nunito" w:hAnsi="Nunito" w:cs="Nunito"/>
+          <w:b/>
+          <w:color w:val="0F0F0F"/>
+          <w:sz w:val="20"/>
+          <w:szCs w:val="20"/>
+        </w:rPr>
+        <w:t>)</w:t>
       </w:r>
     </w:p>
     <w:p>
@@ -4005,6 +4296,7 @@
         <w:t xml:space="preserve">Maximum Rated 1693 on </w:t>
       </w:r>
       <w:hyperlink r:id="rId8" w:history="1">
+        <w:proofErr w:type="spellStart"/>
         <w:r>
           <w:rPr>
             <w:rStyle w:val="Hyperlink"/>
@@ -4015,6 +4307,7 @@
           </w:rPr>
           <w:t>Codeforces</w:t>
         </w:r>
+        <w:proofErr w:type="spellEnd"/>
       </w:hyperlink>
       <w:r>
         <w:rPr>
@@ -4043,7 +4336,29 @@
           <w:sz w:val="20"/>
           <w:szCs w:val="20"/>
         </w:rPr>
-        <w:t>(Handle: newcoderr)</w:t>
+        <w:t xml:space="preserve">(Handle: </w:t>
+      </w:r>
+      <w:proofErr w:type="spellStart"/>
+      <w:r>
+        <w:rPr>
+          <w:rFonts w:ascii="Nunito" w:eastAsia="Nunito" w:hAnsi="Nunito" w:cs="Nunito"/>
+          <w:b/>
+          <w:color w:val="0F0F0F"/>
+          <w:sz w:val="20"/>
+          <w:szCs w:val="20"/>
+        </w:rPr>
+        <w:t>newcoderr</w:t>
+      </w:r>
+      <w:proofErr w:type="spellEnd"/>
+      <w:r>
+        <w:rPr>
+          <w:rFonts w:ascii="Nunito" w:eastAsia="Nunito" w:hAnsi="Nunito" w:cs="Nunito"/>
+          <w:b/>
+          <w:color w:val="0F0F0F"/>
+          <w:sz w:val="20"/>
+          <w:szCs w:val="20"/>
+        </w:rPr>
+        <w:t>)</w:t>
       </w:r>
     </w:p>
     <w:p>

</xml_diff>